<commit_message>
more additions - binaries
</commit_message>
<xml_diff>
--- a/research/cicd-dedominica.docx
+++ b/research/cicd-dedominica.docx
@@ -563,10 +563,60 @@
     </w:p>
     <w:p>
       <w:pPr>
+        <w:pStyle w:val="Heading3"/>
+      </w:pPr>
+      <w:bookmarkStart w:id="25" w:name="in-ci"/>
+      <w:bookmarkEnd w:id="25"/>
+      <w:r>
+        <w:t xml:space="preserve">In CI</w:t>
+      </w:r>
+    </w:p>
+    <w:p>
+      <w:pPr>
+        <w:pStyle w:val="FirstParagraph"/>
+      </w:pPr>
+      <w:r>
+        <w:t xml:space="preserve">Travis CI makes use of a domain specific language to configure one time build and testing environments for programs.</w:t>
+      </w:r>
+      <w:r>
+        <w:t xml:space="preserve"> </w:t>
+      </w:r>
+      <w:r>
+        <w:t xml:space="preserve">Using a yaml source file, the developer can specify the needed build, and environment settings to define tests to be executed and ran.</w:t>
+      </w:r>
+      <w:r>
+        <w:t xml:space="preserve"> </w:t>
+      </w:r>
+      <w:r>
+        <w:t xml:space="preserve">This file is then translated using ruby's extensive metaprogramming facilities into actionable code on Travis-CI's systems to build virtual machines to carry out the instructions laid out.</w:t>
+      </w:r>
+    </w:p>
+    <w:p>
+      <w:pPr>
+        <w:pStyle w:val="BodyText"/>
+      </w:pPr>
+      <w:r>
+        <w:t xml:space="preserve">Jenkins has it's own descriptive language which allows it to do something similar to travis-ci.</w:t>
+      </w:r>
+      <w:r>
+        <w:t xml:space="preserve"> </w:t>
+      </w:r>
+      <w:r>
+        <w:t xml:space="preserve">However many claim the richness of the language, especially when working with plugins in Jenkins, can make it unwieldy and challenging to use.</w:t>
+      </w:r>
+      <w:r>
+        <w:t xml:space="preserve"> </w:t>
+      </w:r>
+      <w:r>
+        <w:t xml:space="preserve">It ultimately shows that a domain specific language should be very straightforward for it to be useful.</w:t>
+      </w:r>
+    </w:p>
+    <w:p>
+      <w:pPr>
         <w:pStyle w:val="Heading1"/>
       </w:pPr>
-      <w:bookmarkStart w:id="25" w:name="downsides-to-ansible-et-al."/>
-      <w:bookmarkEnd w:id="25"/>
+      <w:bookmarkStart w:id="26" w:name="downsides-to-ansible-et-al."/>
+      <w:bookmarkEnd w:id="26"/>
       <w:r>
         <w:t xml:space="preserve">4. Downsides to Ansible, et al.</w:t>
       </w:r>
@@ -587,10 +637,18 @@
     </w:p>
     <w:p>
       <w:pPr>
+        <w:pStyle w:val="BodyText"/>
+      </w:pPr>
+      <w:r>
+        <w:t xml:space="preserve">Another downside to domain specific languages as a whole is balancing the right amount of features.</w:t>
+      </w:r>
+    </w:p>
+    <w:p>
+      <w:pPr>
         <w:pStyle w:val="Heading1"/>
       </w:pPr>
-      <w:bookmarkStart w:id="26" w:name="domain-specific-language-for-integration-testing-packaging-and-deployment"/>
-      <w:bookmarkEnd w:id="26"/>
+      <w:bookmarkStart w:id="27" w:name="domain-specific-language-for-integration-testing-packaging-and-deployment"/>
+      <w:bookmarkEnd w:id="27"/>
       <w:r>
         <w:t xml:space="preserve">5. Domain Specific Language for Integration testing, Packaging and Deployment</w:t>
       </w:r>
@@ -831,8 +889,8 @@
       <w:pPr>
         <w:pStyle w:val="Heading1"/>
       </w:pPr>
-      <w:bookmarkStart w:id="27" w:name="citations"/>
-      <w:bookmarkEnd w:id="27"/>
+      <w:bookmarkStart w:id="28" w:name="citations"/>
+      <w:bookmarkEnd w:id="28"/>
       <w:r>
         <w:t xml:space="preserve">Citations</w:t>
       </w:r>
@@ -965,7 +1023,7 @@
     </w:lvl>
   </w:abstractNum>
   <w:abstractNum w:abstractNumId="990">
-    <w:nsid w:val="c29920a4"/>
+    <w:nsid w:val="677ad787"/>
     <w:multiLevelType w:val="multilevel"/>
     <w:lvl w:ilvl="0">
       <w:numFmt w:val="bullet"/>
@@ -1046,7 +1104,7 @@
     </w:lvl>
   </w:abstractNum>
   <w:abstractNum w:abstractNumId="991">
-    <w:nsid w:val="d25c16ca"/>
+    <w:nsid w:val="72aa8c2c"/>
     <w:multiLevelType w:val="multilevel"/>
     <w:lvl w:ilvl="0">
       <w:numFmt w:val="bullet"/>

</xml_diff>

<commit_message>
fixed subsection's numbering (In CI 3.1.)
</commit_message>
<xml_diff>
--- a/research/cicd-dedominica.docx
+++ b/research/cicd-dedominica.docx
@@ -681,12 +681,12 @@
     </w:p>
     <w:p>
       <w:pPr>
-        <w:pStyle w:val="Heading3"/>
+        <w:pStyle w:val="Heading2"/>
       </w:pPr>
       <w:bookmarkStart w:id="28" w:name="in-ci"/>
       <w:bookmarkEnd w:id="28"/>
       <w:r>
-        <w:t xml:space="preserve">In CI</w:t>
+        <w:t xml:space="preserve">3.1. In CI</w:t>
       </w:r>
     </w:p>
     <w:p>
@@ -1363,10 +1363,71 @@
     </w:p>
     <w:p>
       <w:pPr>
+        <w:pStyle w:val="FigureWithCaption"/>
+      </w:pPr>
+      <w:r>
+        <w:drawing>
+          <wp:inline>
+            <wp:extent cx="5334000" cy="1349811"/>
+            <wp:effectExtent b="0" l="0" r="0" t="0"/>
+            <wp:docPr descr="CI language domain" id="1" name="Picture"/>
+            <a:graphic>
+              <a:graphicData uri="http://schemas.openxmlformats.org/drawingml/2006/picture">
+                <pic:pic>
+                  <pic:nvPicPr>
+                    <pic:cNvPr descr="media/ci-domain.png" id="0" name="Picture"/>
+                    <pic:cNvPicPr>
+                      <a:picLocks noChangeArrowheads="1" noChangeAspect="1"/>
+                    </pic:cNvPicPr>
+                  </pic:nvPicPr>
+                  <pic:blipFill>
+                    <a:blip r:embed="rId32"/>
+                    <a:stretch>
+                      <a:fillRect/>
+                    </a:stretch>
+                  </pic:blipFill>
+                  <pic:spPr bwMode="auto">
+                    <a:xfrm>
+                      <a:off x="0" y="0"/>
+                      <a:ext cx="5334000" cy="1349811"/>
+                    </a:xfrm>
+                    <a:prstGeom prst="rect">
+                      <a:avLst/>
+                    </a:prstGeom>
+                    <a:noFill/>
+                    <a:ln w="9525">
+                      <a:noFill/>
+                      <a:headEnd/>
+                      <a:tailEnd/>
+                    </a:ln>
+                  </pic:spPr>
+                </pic:pic>
+              </a:graphicData>
+            </a:graphic>
+          </wp:inline>
+        </w:drawing>
+      </w:r>
+    </w:p>
+    <w:p>
+      <w:pPr>
+        <w:pStyle w:val="ImageCaption"/>
+      </w:pPr>
+      <w:r>
+        <w:t xml:space="preserve">CI language domain</w:t>
+      </w:r>
+      <w:r>
+        <w:rPr>
+          <w:rStyle w:val="FootnoteReference"/>
+        </w:rPr>
+        <w:footnoteReference w:id="33"/>
+      </w:r>
+    </w:p>
+    <w:p>
+      <w:pPr>
         <w:pStyle w:val="Heading2"/>
       </w:pPr>
-      <w:bookmarkStart w:id="32" w:name="continuous-integration-domain"/>
-      <w:bookmarkEnd w:id="32"/>
+      <w:bookmarkStart w:id="34" w:name="continuous-integration-domain"/>
+      <w:bookmarkEnd w:id="34"/>
       <w:r>
         <w:t xml:space="preserve">6.1. Continuous Integration Domain</w:t>
       </w:r>
@@ -1375,10 +1436,108 @@
       <w:pPr>
         <w:pStyle w:val="Heading2"/>
       </w:pPr>
-      <w:bookmarkStart w:id="33" w:name="configuration-management-domain"/>
-      <w:bookmarkEnd w:id="33"/>
+      <w:bookmarkStart w:id="35" w:name="key-domain-concepts"/>
+      <w:bookmarkEnd w:id="35"/>
+      <w:r>
+        <w:t xml:space="preserve">Key domain concepts</w:t>
+      </w:r>
+    </w:p>
+    <w:p>
+      <w:pPr>
+        <w:pStyle w:val="Compact"/>
+        <w:numPr>
+          <w:numId w:val="1015"/>
+          <w:ilvl w:val="0"/>
+        </w:numPr>
+      </w:pPr>
+      <w:r>
+        <w:t xml:space="preserve">shell driven interactions</w:t>
+      </w:r>
+    </w:p>
+    <w:p>
+      <w:pPr>
+        <w:pStyle w:val="Compact"/>
+        <w:numPr>
+          <w:numId w:val="1015"/>
+          <w:ilvl w:val="0"/>
+        </w:numPr>
+      </w:pPr>
+      <w:r>
+        <w:t xml:space="preserve">fork() and exec() of build tools.</w:t>
+      </w:r>
+    </w:p>
+    <w:p>
+      <w:pPr>
+        <w:pStyle w:val="Compact"/>
+        <w:numPr>
+          <w:numId w:val="1015"/>
+          <w:ilvl w:val="0"/>
+        </w:numPr>
+      </w:pPr>
+      <w:r>
+        <w:t xml:space="preserve">managing environment variables</w:t>
+      </w:r>
+    </w:p>
+    <w:p>
+      <w:pPr>
+        <w:pStyle w:val="Compact"/>
+        <w:numPr>
+          <w:numId w:val="1015"/>
+          <w:ilvl w:val="0"/>
+        </w:numPr>
+      </w:pPr>
+      <w:r>
+        <w:t xml:space="preserve">provisioning services, such as databases for testing purposes</w:t>
+      </w:r>
+    </w:p>
+    <w:p>
+      <w:pPr>
+        <w:pStyle w:val="FirstParagraph"/>
+      </w:pPr>
+      <w:r>
+        <w:t xml:space="preserve">Most of the problems in this domain boil down to shell script execution and interactions.</w:t>
+      </w:r>
+      <w:r>
+        <w:t xml:space="preserve"> </w:t>
+      </w:r>
+      <w:r>
+        <w:t xml:space="preserve">Secondary problem is resolving dependencies for services, like databases; and build tools like gradle.</w:t>
+      </w:r>
+    </w:p>
+    <w:p>
+      <w:pPr>
+        <w:pStyle w:val="Heading2"/>
+      </w:pPr>
+      <w:bookmarkStart w:id="36" w:name="configuration-management-domain"/>
+      <w:bookmarkEnd w:id="36"/>
       <w:r>
         <w:t xml:space="preserve">6.2. Configuration Management Domain</w:t>
+      </w:r>
+    </w:p>
+    <w:p>
+      <w:pPr>
+        <w:pStyle w:val="FirstParagraph"/>
+      </w:pPr>
+      <w:r>
+        <w:t xml:space="preserve">The final domain of the CICD process is configuration and maintenance.</w:t>
+      </w:r>
+      <w:r>
+        <w:t xml:space="preserve"> </w:t>
+      </w:r>
+      <w:r>
+        <w:t xml:space="preserve">This portion is more of a optional "agent-less" manager.</w:t>
+      </w:r>
+      <w:r>
+        <w:t xml:space="preserve"> </w:t>
+      </w:r>
+      <w:r>
+        <w:t xml:space="preserve">In this domain, the key problem is generating configuration files, and at a later time, able to regenerate them using newer information.</w:t>
+      </w:r>
+      <w:r>
+        <w:t xml:space="preserve"> </w:t>
+      </w:r>
+      <w:r>
+        <w:t xml:space="preserve">Currently to solve this problem, configuration management tools (and by extension, continuous deployment tools) offer the ability to take a structured document and apply the values therein to a general template.</w:t>
       </w:r>
     </w:p>
     <w:p>
@@ -1401,7 +1560,7 @@
                     </pic:cNvPicPr>
                   </pic:nvPicPr>
                   <pic:blipFill>
-                    <a:blip r:embed="rId34"/>
+                    <a:blip r:embed="rId37"/>
                     <a:stretch>
                       <a:fillRect/>
                     </a:stretch>
@@ -1439,15 +1598,15 @@
         <w:rPr>
           <w:rStyle w:val="FootnoteReference"/>
         </w:rPr>
-        <w:footnoteReference w:id="35"/>
+        <w:footnoteReference w:id="38"/>
       </w:r>
     </w:p>
     <w:p>
       <w:pPr>
         <w:pStyle w:val="Heading1"/>
       </w:pPr>
-      <w:bookmarkStart w:id="36" w:name="citations"/>
-      <w:bookmarkEnd w:id="36"/>
+      <w:bookmarkStart w:id="39" w:name="citations"/>
+      <w:bookmarkEnd w:id="39"/>
       <w:r>
         <w:t xml:space="preserve">Citations</w:t>
       </w:r>
@@ -1512,7 +1671,26 @@
       </w:r>
     </w:p>
   </w:footnote>
-  <w:footnote w:id="35">
+  <w:footnote w:id="33">
+    <w:p>
+      <w:pPr>
+        <w:pStyle w:val="FootnoteText"/>
+      </w:pPr>
+      <w:r>
+        <w:rPr>
+          <w:rStyle w:val="FootnoteReference"/>
+        </w:rPr>
+        <w:footnoteRef/>
+      </w:r>
+      <w:r>
+        <w:t xml:space="preserve"> </w:t>
+      </w:r>
+      <w:r>
+        <w:t xml:space="preserve">graph that shows wha the Domain Specific language must solve in CI space.</w:t>
+      </w:r>
+    </w:p>
+  </w:footnote>
+  <w:footnote w:id="38">
     <w:p>
       <w:pPr>
         <w:pStyle w:val="FootnoteText"/>
@@ -1618,7 +1796,7 @@
     </w:lvl>
   </w:abstractNum>
   <w:abstractNum w:abstractNumId="990">
-    <w:nsid w:val="56ef7a6e"/>
+    <w:nsid w:val="5daf1ca2"/>
     <w:multiLevelType w:val="multilevel"/>
     <w:lvl w:ilvl="0">
       <w:numFmt w:val="bullet"/>
@@ -1699,7 +1877,7 @@
     </w:lvl>
   </w:abstractNum>
   <w:abstractNum w:abstractNumId="991">
-    <w:nsid w:val="8fbb8268"/>
+    <w:nsid w:val="78552984"/>
     <w:multiLevelType w:val="multilevel"/>
     <w:lvl w:ilvl="0">
       <w:numFmt w:val="bullet"/>
@@ -1825,6 +2003,9 @@
     <w:abstractNumId w:val="991"/>
   </w:num>
   <w:num w:numId="1014">
+    <w:abstractNumId w:val="991"/>
+  </w:num>
+  <w:num w:numId="1015">
     <w:abstractNumId w:val="991"/>
   </w:num>
 </w:numbering>

</xml_diff>